<commit_message>
Minor edits to final progress report
</commit_message>
<xml_diff>
--- a/ProgressReport/20111031ProgressReportDraftvFinal.docx
+++ b/ProgressReport/20111031ProgressReportDraftvFinal.docx
@@ -33,7 +33,15 @@
         <w:t xml:space="preserve">Group members: </w:t>
       </w:r>
       <w:r>
-        <w:t>Rebecca Balebako, Jason Wiese, Sauvik Das, Amber McConahy, Manya Sleeper</w:t>
+        <w:t xml:space="preserve">Rebecca Balebako, Jason Wiese, Sauvik Das, Amber </w:t>
+      </w:r>
+      <w:proofErr w:type="spellStart"/>
+      <w:r>
+        <w:t>McConahy</w:t>
+      </w:r>
+      <w:proofErr w:type="spellEnd"/>
+      <w:r>
+        <w:t>, Manya Sleeper</w:t>
       </w:r>
     </w:p>
     <w:p>
@@ -85,7 +93,13 @@
         <w:t xml:space="preserve">Often, individuals share information with </w:t>
       </w:r>
       <w:r>
-        <w:t xml:space="preserve">all their connections and online friends, although they may have preferred to share with only certain subgroups.  Alternatively, </w:t>
+        <w:t xml:space="preserve">all their connections and online friends, although they may </w:t>
+      </w:r>
+      <w:r>
+        <w:t>prefer</w:t>
+      </w:r>
+      <w:r>
+        <w:t xml:space="preserve"> to share with only certain subgroups.  Alternatively, </w:t>
       </w:r>
       <w:r>
         <w:t>lacking the ability to share ideas and information selectively, they may refrain from sharing altogether.</w:t>
@@ -97,7 +111,13 @@
         <w:t xml:space="preserve">While tools to share with certain groups exist on Facebook and Google+, </w:t>
       </w:r>
       <w:r>
-        <w:t xml:space="preserve">these tools lack defaults and suggestions to help users.  Additionally, </w:t>
+        <w:t xml:space="preserve">these tools </w:t>
+      </w:r>
+      <w:r>
+        <w:t>do not supply fully optimized suggestions or defaults for friend grouping</w:t>
+      </w:r>
+      <w:r>
+        <w:t xml:space="preserve">.  Additionally, </w:t>
       </w:r>
       <w:r>
         <w:t>there is li</w:t>
@@ -136,10 +156,19 @@
         <w:t xml:space="preserve"> </w:t>
       </w:r>
       <w:r>
-        <w:t xml:space="preserve">use a diary study to </w:t>
-      </w:r>
-      <w:r>
-        <w:t xml:space="preserve">attempt to better understand how people would prefer to share on Facebook by looking at the decisions in </w:t>
+        <w:t xml:space="preserve">plan to use </w:t>
+      </w:r>
+      <w:r>
+        <w:t xml:space="preserve">a diary study to </w:t>
+      </w:r>
+      <w:r>
+        <w:t>attempt to better understand how people would prefer to share on Facebook by lo</w:t>
+      </w:r>
+      <w:r>
+        <w:t xml:space="preserve">oking at </w:t>
+      </w:r>
+      <w:r>
+        <w:t xml:space="preserve">decisions in </w:t>
       </w:r>
       <w:r>
         <w:t>which users ultimately decide</w:t>
@@ -175,7 +204,13 @@
         <w:t xml:space="preserve">will </w:t>
       </w:r>
       <w:r>
-        <w:t xml:space="preserve">be asked daily to explain the reasons they chose not to share.  </w:t>
+        <w:t>be asked daily to explain the reasons they chose not to share</w:t>
+      </w:r>
+      <w:r>
+        <w:t xml:space="preserve"> through an online survey</w:t>
+      </w:r>
+      <w:r>
+        <w:t xml:space="preserve">.  </w:t>
       </w:r>
       <w:r>
         <w:t xml:space="preserve"> We </w:t>
@@ -196,7 +231,10 @@
     <w:p/>
     <w:p>
       <w:r>
-        <w:t>This qualitative data</w:t>
+        <w:t>The</w:t>
+      </w:r>
+      <w:r>
+        <w:t xml:space="preserve"> qualitative data</w:t>
       </w:r>
       <w:r>
         <w:t xml:space="preserve"> we will get</w:t>
@@ -223,10 +261,29 @@
         <w:t xml:space="preserve"> ideal privacy settings.  </w:t>
       </w:r>
       <w:r>
-        <w:t>We may find that certain groups of qualities of Facebook friends can be used to create default privacy settings or default groups</w:t>
-      </w:r>
-      <w:r>
-        <w:t xml:space="preserve"> or can be used to help suggest types of Facebook friend groups for the development of a grouping tool.</w:t>
+        <w:t xml:space="preserve">We may find that certain groups of </w:t>
+      </w:r>
+      <w:proofErr w:type="spellStart"/>
+      <w:r>
+        <w:t>Facebook</w:t>
+      </w:r>
+      <w:proofErr w:type="spellEnd"/>
+      <w:r>
+        <w:t xml:space="preserve"> friend qualities</w:t>
+      </w:r>
+      <w:r>
+        <w:t xml:space="preserve"> can be used to create default privacy settings or default groups</w:t>
+      </w:r>
+      <w:r>
+        <w:t xml:space="preserve"> or can be used to help suggest types of </w:t>
+      </w:r>
+      <w:proofErr w:type="spellStart"/>
+      <w:r>
+        <w:t>Facebook</w:t>
+      </w:r>
+      <w:proofErr w:type="spellEnd"/>
+      <w:r>
+        <w:t xml:space="preserve"> friend groups for the development of a grouping tool.</w:t>
       </w:r>
     </w:p>
     <w:p/>
@@ -294,7 +351,13 @@
         <w:t xml:space="preserve">prior to </w:t>
       </w:r>
       <w:r>
-        <w:t xml:space="preserve">conducting the full length </w:t>
+        <w:t xml:space="preserve">conducting the </w:t>
+      </w:r>
+      <w:r>
+        <w:t>full-length</w:t>
+      </w:r>
+      <w:r>
+        <w:t xml:space="preserve"> </w:t>
       </w:r>
       <w:r>
         <w:t>study</w:t>
@@ -618,7 +681,15 @@
         <w:t>To implement our nightly questionnaire, we will use</w:t>
       </w:r>
       <w:r>
-        <w:t xml:space="preserve"> Twilio, a service that stores text</w:t>
+        <w:t xml:space="preserve"> </w:t>
+      </w:r>
+      <w:proofErr w:type="spellStart"/>
+      <w:r>
+        <w:t>Twilio</w:t>
+      </w:r>
+      <w:proofErr w:type="spellEnd"/>
+      <w:r>
+        <w:t>, a service that stores text</w:t>
       </w:r>
       <w:r>
         <w:t xml:space="preserve"> messages sent </w:t>
@@ -627,7 +698,15 @@
         <w:t>to a specified number</w:t>
       </w:r>
       <w:r>
-        <w:t xml:space="preserve"> on a server accessible through RESTful API calls</w:t>
+        <w:t xml:space="preserve"> on a server accessible through </w:t>
+      </w:r>
+      <w:proofErr w:type="spellStart"/>
+      <w:r>
+        <w:t>RESTful</w:t>
+      </w:r>
+      <w:proofErr w:type="spellEnd"/>
+      <w:r>
+        <w:t xml:space="preserve"> API calls</w:t>
       </w:r>
       <w:r>
         <w:t xml:space="preserve">. </w:t>
@@ -816,7 +895,10 @@
     </w:p>
     <w:p>
       <w:r>
-        <w:t>To date our progress has primarily been in three areas: submitting our IRB forms, designing our basic protocol, and starting to create the technical framework we intend to use.</w:t>
+        <w:t>To date our progress has primarily been in three areas: submitting our IRB forms, designing our basic protocol, and starting to create the techn</w:t>
+      </w:r>
+      <w:r>
+        <w:t>ical framework we intend to use for receiving and processing reported posts (via texts).</w:t>
       </w:r>
     </w:p>
     <w:p>
@@ -872,7 +954,21 @@
     </w:p>
     <w:p>
       <w:r>
-        <w:t>To submit our IRB forms we developed our basic protocol as well as basic versions of all the surveys we planned to use in our study and a basic interview guide for the final interview we planned to perform.  In preparation for an initial pilot version of the study we developed the basic versions of the surveys and interview guides into functional (SurveyGizmo) versions of the surveys and a full interview script.  These materials are ready for an initial pilot.</w:t>
+        <w:t>To submit our IRB forms we developed our basic protocol as well as basic versions of all the surveys we planned to use in our study and a basic interview guide for the final interview we planned to perform.  In preparation for an initial pilot version of the study we developed the basic versions of the surveys and interview guides into functional (</w:t>
+      </w:r>
+      <w:proofErr w:type="spellStart"/>
+      <w:r>
+        <w:t>SurveyGizmo</w:t>
+      </w:r>
+      <w:proofErr w:type="spellEnd"/>
+      <w:r>
+        <w:t xml:space="preserve">) versions of the surveys and a full interview script.  These materials are </w:t>
+      </w:r>
+      <w:r>
+        <w:t xml:space="preserve">almost </w:t>
+      </w:r>
+      <w:r>
+        <w:t>ready for an initial pilot.</w:t>
       </w:r>
     </w:p>
     <w:p/>
@@ -897,7 +993,13 @@
         <w:t xml:space="preserve">post </w:t>
       </w:r>
       <w:r>
-        <w:t xml:space="preserve">and allow us to incorporate these texts into a nightly survey that will then be sent out to participants.  We have begun to develop this framework.  </w:t>
+        <w:t xml:space="preserve">and allow us to incorporate these texts into a nightly survey that will then be sent out to participants.  </w:t>
+      </w:r>
+    </w:p>
+    <w:p/>
+    <w:p>
+      <w:r>
+        <w:t xml:space="preserve">We have begun to develop this framework.  </w:t>
       </w:r>
       <w:r>
         <w:t>To date, we have developed a prototype web application that renders text messages sent from distinct phone numbers onto distinct webpages accessible through a unique identifier</w:t>
@@ -998,7 +1100,15 @@
         <w:t xml:space="preserve">lling to share such posts.  </w:t>
       </w:r>
       <w:r>
-        <w:t xml:space="preserve">Additionally, we will screen for participants who are frequent texters (so that they will not be negatively influenced by the requirement that they text us potential posts).  </w:t>
+        <w:t xml:space="preserve">Additionally, we will screen for participants who are frequent </w:t>
+      </w:r>
+      <w:proofErr w:type="spellStart"/>
+      <w:r>
+        <w:t>texters</w:t>
+      </w:r>
+      <w:proofErr w:type="spellEnd"/>
+      <w:r>
+        <w:t xml:space="preserve"> (so that they will not be negatively influenced by the requirement that they text us potential posts).  </w:t>
       </w:r>
       <w:r>
         <w:t xml:space="preserve">Using this strategy we hope that participants will </w:t>
@@ -1015,6 +1125,24 @@
     </w:p>
     <w:p/>
     <w:p>
+      <w:r>
+        <w:t>We will try to verify how successful this strategy is during the initial pilot.</w:t>
+      </w:r>
+    </w:p>
+    <w:p/>
+    <w:p>
+      <w:r>
+        <w:t xml:space="preserve">Additionally, our study is largely dependent on the types of </w:t>
+      </w:r>
+      <w:r>
+        <w:t>posts participants send us.  We have been slightly concerned that we will not get the right kind of data, depending on how we word our initial instructions.  We will try to verify that the instructions are interpreted properly during our initial pilot.</w:t>
+      </w:r>
+      <w:r>
+        <w:t xml:space="preserve"> </w:t>
+      </w:r>
+    </w:p>
+    <w:p/>
+    <w:p>
       <w:pPr>
         <w:rPr>
           <w:b/>
@@ -1065,13 +1193,7 @@
     </w:p>
     <w:p>
       <w:r>
-        <w:t xml:space="preserve">Our current plan </w:t>
-      </w:r>
-      <w:r>
-        <w:t xml:space="preserve">going forward </w:t>
-      </w:r>
-      <w:r>
-        <w:t>is</w:t>
+        <w:t>Our current plan going forward is</w:t>
       </w:r>
       <w:r>
         <w:t xml:space="preserve"> to try to launch our initial 2 to </w:t>
@@ -1871,7 +1993,15 @@
         <w:t>Your Task:</w:t>
       </w:r>
       <w:r>
-        <w:t xml:space="preserve"> We want you to send us everything you would like to post on Facebook but do not for some reason, just like you did in the screening survey you filled out.  </w:t>
+        <w:t xml:space="preserve"> We want you to send us everything you would like to post on </w:t>
+      </w:r>
+      <w:proofErr w:type="spellStart"/>
+      <w:r>
+        <w:t>Facebook</w:t>
+      </w:r>
+      <w:proofErr w:type="spellEnd"/>
+      <w:r>
+        <w:t xml:space="preserve"> but do not for some reason, just like you did in the screening survey you filled out.  </w:t>
       </w:r>
     </w:p>
     <w:p/>
@@ -1886,14 +2016,30 @@
         <w:t>next week</w:t>
       </w:r>
       <w:r>
-        <w:t xml:space="preserve">, whenever you encounter a situation or a thought that you would like to share with some of your friends on Facebook, but decide not to, please </w:t>
-      </w:r>
-      <w:r>
-        <w:rPr>
-          <w:b/>
-        </w:rPr>
-        <w:t>send a text message to (xxx) xxx-xxxx</w:t>
-      </w:r>
+        <w:t xml:space="preserve">, whenever you encounter a situation or a thought that you would like to share with some of your friends on </w:t>
+      </w:r>
+      <w:proofErr w:type="spellStart"/>
+      <w:r>
+        <w:t>Facebook</w:t>
+      </w:r>
+      <w:proofErr w:type="spellEnd"/>
+      <w:r>
+        <w:t xml:space="preserve">, but decide not to, please </w:t>
+      </w:r>
+      <w:r>
+        <w:rPr>
+          <w:b/>
+        </w:rPr>
+        <w:t>send a text message to (xxx) xxx-</w:t>
+      </w:r>
+      <w:proofErr w:type="spellStart"/>
+      <w:r>
+        <w:rPr>
+          <w:b/>
+        </w:rPr>
+        <w:t>xxxx</w:t>
+      </w:r>
+      <w:proofErr w:type="spellEnd"/>
       <w:r>
         <w:t xml:space="preserve"> with a </w:t>
       </w:r>
@@ -1910,7 +2056,15 @@
     <w:p/>
     <w:p>
       <w:r>
-        <w:t xml:space="preserve">At the end of each day, we will send you an e-mail with a link to a webpage.  You will be asked to fill out a brief survey based on the content you send us.  Once you finish the survey, simply hit Submit and continue sending us text messages about any content you decide not to post. </w:t>
+        <w:t xml:space="preserve">At the end of each day, we will send you </w:t>
+      </w:r>
+      <w:proofErr w:type="gramStart"/>
+      <w:r>
+        <w:t>an e</w:t>
+      </w:r>
+      <w:proofErr w:type="gramEnd"/>
+      <w:r>
+        <w:t xml:space="preserve">-mail with a link to a webpage.  You will be asked to fill out a brief survey based on the content you send us.  Once you finish the survey, simply hit Submit and continue sending us text messages about any content you decide not to post. </w:t>
       </w:r>
     </w:p>
     <w:p/>
@@ -1928,7 +2082,15 @@
         <w:t>Please remember</w:t>
       </w:r>
       <w:r>
-        <w:t>, during this survey you may provide information that may relate to other people. When answering these questions, please only identify other people by first name or nickname. Please do not include other people's full names, Facebook identifiers, email addresses, phone numbers, or addresses</w:t>
+        <w:t xml:space="preserve">, during this survey you may provide information that may relate to other people. When answering these questions, please only identify other people by first name or nickname. Please do not include other people's full names, </w:t>
+      </w:r>
+      <w:proofErr w:type="spellStart"/>
+      <w:r>
+        <w:t>Facebook</w:t>
+      </w:r>
+      <w:proofErr w:type="spellEnd"/>
+      <w:r>
+        <w:t xml:space="preserve"> identifiers, email addresses, phone numbers, or addresses</w:t>
       </w:r>
     </w:p>
     <w:p>
@@ -1983,32 +2145,52 @@
         <w:t>What is an email address we can reach you at</w:t>
       </w:r>
       <w:r>
-        <w:t xml:space="preserve"> over the next week</w:t>
+        <w:t xml:space="preserve"> over the next </w:t>
+      </w:r>
+      <w:proofErr w:type="gramStart"/>
+      <w:r>
+        <w:t>week</w:t>
       </w:r>
       <w:r>
         <w:t>:</w:t>
       </w:r>
+      <w:proofErr w:type="gramEnd"/>
     </w:p>
     <w:p>
       <w:r>
         <w:t>What is a phone number we can reach you at</w:t>
       </w:r>
       <w:r>
-        <w:t xml:space="preserve"> over the next week</w:t>
+        <w:t xml:space="preserve"> over the next </w:t>
+      </w:r>
+      <w:proofErr w:type="gramStart"/>
+      <w:r>
+        <w:t>week</w:t>
       </w:r>
       <w:r>
         <w:t>:</w:t>
       </w:r>
-    </w:p>
-    <w:p>
-      <w:r>
-        <w:t>What type of cell phone do you have (make/model):</w:t>
-      </w:r>
-    </w:p>
-    <w:p>
-      <w:r>
-        <w:t>Who is your cell phone provider:</w:t>
-      </w:r>
+      <w:proofErr w:type="gramEnd"/>
+    </w:p>
+    <w:p>
+      <w:r>
+        <w:t>What type of cell phone do you have (make/model)</w:t>
+      </w:r>
+      <w:proofErr w:type="gramStart"/>
+      <w:r>
+        <w:t>:</w:t>
+      </w:r>
+      <w:proofErr w:type="gramEnd"/>
+    </w:p>
+    <w:p>
+      <w:r>
+        <w:t xml:space="preserve">Who is your cell phone </w:t>
+      </w:r>
+      <w:proofErr w:type="gramStart"/>
+      <w:r>
+        <w:t>provider:</w:t>
+      </w:r>
+      <w:proofErr w:type="gramEnd"/>
     </w:p>
     <w:p>
       <w:pPr>
@@ -2466,7 +2648,15 @@
     <w:p/>
     <w:p>
       <w:r>
-        <w:t>First, let’s quickly go over how today’s portion of the study is going to work.  For the last week you have been reporting on Facebook posts that you thought about posting but decided not to post and filling out nightly surveys.  Today we are going to ask you some questions about those posts and your answers to those nightly surveys.  I expect this interview to take approximately one hour.</w:t>
+        <w:t xml:space="preserve">First, let’s quickly go over how today’s portion of the study is going to work.  For the last week you have been reporting on </w:t>
+      </w:r>
+      <w:proofErr w:type="spellStart"/>
+      <w:r>
+        <w:t>Facebook</w:t>
+      </w:r>
+      <w:proofErr w:type="spellEnd"/>
+      <w:r>
+        <w:t xml:space="preserve"> posts that you thought about posting but decided not to post and filling out nightly surveys.  Today we are going to ask you some questions about those posts and your answers to those nightly surveys.  I expect this interview to take approximately one hour.</w:t>
       </w:r>
     </w:p>
     <w:p/>
@@ -3304,7 +3494,7 @@
         <w:rStyle w:val="PageNumber"/>
         <w:noProof/>
       </w:rPr>
-      <w:t>9</w:t>
+      <w:t>4</w:t>
     </w:r>
     <w:r>
       <w:rPr>

</xml_diff>